<commit_message>
angular-add schedule, project book
</commit_message>
<xml_diff>
--- a/TestCode/General/תבנית הצעה תשעט (5).docx
+++ b/TestCode/General/תבנית הצעה תשעט (5).docx
@@ -1,6 +1,6 @@
 
 <file path=word/document.xml><?xml version="1.0" encoding="utf-8"?>
-<w:document xmlns:wpc="http://schemas.microsoft.com/office/word/2010/wordprocessingCanvas" xmlns:cx="http://schemas.microsoft.com/office/drawing/2014/chartex" xmlns:mc="http://schemas.openxmlformats.org/markup-compatibility/2006" xmlns:o="urn:schemas-microsoft-com:office:office" xmlns:r="http://schemas.openxmlformats.org/officeDocument/2006/relationships" xmlns:m="http://schemas.openxmlformats.org/officeDocument/2006/math" xmlns:v="urn:schemas-microsoft-com:vml" xmlns:wp14="http://schemas.microsoft.com/office/word/2010/wordprocessingDrawing" xmlns:wp="http://schemas.openxmlformats.org/drawingml/2006/wordprocessingDrawing" xmlns:w10="urn:schemas-microsoft-com:office:word" xmlns:w="http://schemas.openxmlformats.org/wordprocessingml/2006/main" xmlns:w14="http://schemas.microsoft.com/office/word/2010/wordml" xmlns:w15="http://schemas.microsoft.com/office/word/2012/wordml" xmlns:w16se="http://schemas.microsoft.com/office/word/2015/wordml/symex" xmlns:wpg="http://schemas.microsoft.com/office/word/2010/wordprocessingGroup" xmlns:wpi="http://schemas.microsoft.com/office/word/2010/wordprocessingInk" xmlns:wne="http://schemas.microsoft.com/office/word/2006/wordml" xmlns:wps="http://schemas.microsoft.com/office/word/2010/wordprocessingShape" mc:Ignorable="w14 w15 w16se wp14">
+<w:document xmlns:wpc="http://schemas.microsoft.com/office/word/2010/wordprocessingCanvas" xmlns:cx="http://schemas.microsoft.com/office/drawing/2014/chartex" xmlns:cx1="http://schemas.microsoft.com/office/drawing/2015/9/8/chartex" xmlns:mc="http://schemas.openxmlformats.org/markup-compatibility/2006" xmlns:o="urn:schemas-microsoft-com:office:office" xmlns:r="http://schemas.openxmlformats.org/officeDocument/2006/relationships" xmlns:m="http://schemas.openxmlformats.org/officeDocument/2006/math" xmlns:v="urn:schemas-microsoft-com:vml" xmlns:wp14="http://schemas.microsoft.com/office/word/2010/wordprocessingDrawing" xmlns:wp="http://schemas.openxmlformats.org/drawingml/2006/wordprocessingDrawing" xmlns:w10="urn:schemas-microsoft-com:office:word" xmlns:w="http://schemas.openxmlformats.org/wordprocessingml/2006/main" xmlns:w14="http://schemas.microsoft.com/office/word/2010/wordml" xmlns:w15="http://schemas.microsoft.com/office/word/2012/wordml" xmlns:w16se="http://schemas.microsoft.com/office/word/2015/wordml/symex" xmlns:wpg="http://schemas.microsoft.com/office/word/2010/wordprocessingGroup" xmlns:wpi="http://schemas.microsoft.com/office/word/2010/wordprocessingInk" xmlns:wne="http://schemas.microsoft.com/office/word/2006/wordml" xmlns:wps="http://schemas.microsoft.com/office/word/2010/wordprocessingShape" mc:Ignorable="w14 w15 w16se wp14">
   <w:body>
     <w:p>
       <w:pPr>
@@ -3853,9 +3853,11 @@
             <w:color w:val="auto"/>
             <w:rtl/>
           </w:rPr>
-          <w:t>AngularJs</w:t>
+          <w:t>Angular</w:t>
         </w:r>
       </w:hyperlink>
+      <w:bookmarkStart w:id="3" w:name="_GoBack"/>
+      <w:bookmarkEnd w:id="3"/>
       <w:r>
         <w:rPr>
           <w:color w:val="auto"/>
@@ -4461,7 +4463,7 @@
           <w:rtl/>
         </w:rPr>
       </w:pPr>
-      <w:bookmarkStart w:id="3" w:name="bookmark3"/>
+      <w:bookmarkStart w:id="4" w:name="bookmark3"/>
       <w:r>
         <w:rPr>
           <w:rFonts w:ascii="David" w:hAnsi="David" w:cs="David"/>
@@ -4487,7 +4489,7 @@
         <w:lastRenderedPageBreak/>
         <w:t>מבני נתונים וארגון קבצים</w:t>
       </w:r>
-      <w:bookmarkEnd w:id="3"/>
+      <w:bookmarkEnd w:id="4"/>
     </w:p>
     <w:p>
       <w:pPr>
@@ -5075,7 +5077,6 @@
           <w:lang w:val="en-US"/>
         </w:rPr>
       </w:pPr>
-      <w:bookmarkStart w:id="4" w:name="_GoBack"/>
       <w:r>
         <w:rPr>
           <w:rFonts w:ascii="David" w:hAnsi="David" w:cs="David"/>
@@ -5145,7 +5146,6 @@
           </wp:anchor>
         </w:drawing>
       </w:r>
-      <w:bookmarkEnd w:id="4"/>
     </w:p>
     <w:p>
       <w:pPr>
@@ -11551,7 +11551,7 @@
               </wp:anchor>
             </w:drawing>
           </mc:Choice>
-          <mc:Fallback xmlns:cx1="http://schemas.microsoft.com/office/drawing/2015/9/8/chartex">
+          <mc:Fallback>
             <w:pict>
               <v:roundrect w14:anchorId="7AC96779" id="מלבן מעוגל 21" o:spid="_x0000_s1026" style="position:absolute;left:0;text-align:left;margin-left:-8.25pt;margin-top:.75pt;width:499.5pt;height:96pt;z-index:251659264;visibility:visible;mso-wrap-style:square;mso-width-percent:0;mso-height-percent:0;mso-wrap-distance-left:9pt;mso-wrap-distance-top:0;mso-wrap-distance-right:9pt;mso-wrap-distance-bottom:0;mso-position-horizontal:absolute;mso-position-horizontal-relative:margin;mso-position-vertical:absolute;mso-position-vertical-relative:text;mso-width-percent:0;mso-height-percent:0;mso-width-relative:page;mso-height-relative:page;v-text-anchor:top" arcsize="10923f" o:gfxdata="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" filled="f" strokeweight=".5pt">
                 <v:stroke dashstyle="dash"/>
@@ -11986,7 +11986,7 @@
               </wp:anchor>
             </w:drawing>
           </mc:Choice>
-          <mc:Fallback xmlns:cx1="http://schemas.microsoft.com/office/drawing/2015/9/8/chartex">
+          <mc:Fallback>
             <w:pict>
               <v:roundrect id="_x0000_s1027" style="position:absolute;left:0;text-align:left;margin-left:-10.05pt;margin-top:18.35pt;width:499.5pt;height:210pt;z-index:251525120;visibility:visible;mso-wrap-style:square;mso-width-percent:0;mso-height-percent:0;mso-wrap-distance-left:9pt;mso-wrap-distance-top:0;mso-wrap-distance-right:9pt;mso-wrap-distance-bottom:0;mso-position-horizontal:absolute;mso-position-horizontal-relative:text;mso-position-vertical:absolute;mso-position-vertical-relative:text;mso-width-percent:0;mso-height-percent:0;mso-width-relative:page;mso-height-relative:page;v-text-anchor:top" arcsize="10923f" o:gfxdata="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" filled="f" strokeweight=".5pt">
                 <v:stroke dashstyle="dash"/>
@@ -12499,7 +12499,7 @@
               </wp:anchor>
             </w:drawing>
           </mc:Choice>
-          <mc:Fallback xmlns:cx1="http://schemas.microsoft.com/office/drawing/2015/9/8/chartex">
+          <mc:Fallback>
             <w:pict>
               <v:roundrect w14:anchorId="5D91C1B3" id="מלבן מעוגל 22" o:spid="_x0000_s1028" style="position:absolute;left:0;text-align:left;margin-left:-11.85pt;margin-top:13.8pt;width:499.5pt;height:256.2pt;z-index:251526144;visibility:visible;mso-wrap-style:square;mso-width-percent:0;mso-height-percent:0;mso-wrap-distance-left:9pt;mso-wrap-distance-top:0;mso-wrap-distance-right:9pt;mso-wrap-distance-bottom:0;mso-position-horizontal:absolute;mso-position-horizontal-relative:text;mso-position-vertical:absolute;mso-position-vertical-relative:text;mso-width-percent:0;mso-height-percent:0;mso-width-relative:page;mso-height-relative:page;v-text-anchor:top" arcsize="10923f" o:gfxdata="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" filled="f" strokeweight=".5pt">
                 <v:stroke dashstyle="dash"/>
@@ -12739,7 +12739,7 @@
 </file>
 
 <file path=word/endnotes.xml><?xml version="1.0" encoding="utf-8"?>
-<w:endnotes xmlns:wpc="http://schemas.microsoft.com/office/word/2010/wordprocessingCanvas" xmlns:cx="http://schemas.microsoft.com/office/drawing/2014/chartex" xmlns:mc="http://schemas.openxmlformats.org/markup-compatibility/2006" xmlns:o="urn:schemas-microsoft-com:office:office" xmlns:r="http://schemas.openxmlformats.org/officeDocument/2006/relationships" xmlns:m="http://schemas.openxmlformats.org/officeDocument/2006/math" xmlns:v="urn:schemas-microsoft-com:vml" xmlns:wp14="http://schemas.microsoft.com/office/word/2010/wordprocessingDrawing" xmlns:wp="http://schemas.openxmlformats.org/drawingml/2006/wordprocessingDrawing" xmlns:w10="urn:schemas-microsoft-com:office:word" xmlns:w="http://schemas.openxmlformats.org/wordprocessingml/2006/main" xmlns:w14="http://schemas.microsoft.com/office/word/2010/wordml" xmlns:w15="http://schemas.microsoft.com/office/word/2012/wordml" xmlns:w16se="http://schemas.microsoft.com/office/word/2015/wordml/symex" xmlns:wpg="http://schemas.microsoft.com/office/word/2010/wordprocessingGroup" xmlns:wpi="http://schemas.microsoft.com/office/word/2010/wordprocessingInk" xmlns:wne="http://schemas.microsoft.com/office/word/2006/wordml" xmlns:wps="http://schemas.microsoft.com/office/word/2010/wordprocessingShape" mc:Ignorable="w14 w15 w16se wp14">
+<w:endnotes xmlns:wpc="http://schemas.microsoft.com/office/word/2010/wordprocessingCanvas" xmlns:cx="http://schemas.microsoft.com/office/drawing/2014/chartex" xmlns:cx1="http://schemas.microsoft.com/office/drawing/2015/9/8/chartex" xmlns:mc="http://schemas.openxmlformats.org/markup-compatibility/2006" xmlns:o="urn:schemas-microsoft-com:office:office" xmlns:r="http://schemas.openxmlformats.org/officeDocument/2006/relationships" xmlns:m="http://schemas.openxmlformats.org/officeDocument/2006/math" xmlns:v="urn:schemas-microsoft-com:vml" xmlns:wp14="http://schemas.microsoft.com/office/word/2010/wordprocessingDrawing" xmlns:wp="http://schemas.openxmlformats.org/drawingml/2006/wordprocessingDrawing" xmlns:w10="urn:schemas-microsoft-com:office:word" xmlns:w="http://schemas.openxmlformats.org/wordprocessingml/2006/main" xmlns:w14="http://schemas.microsoft.com/office/word/2010/wordml" xmlns:w15="http://schemas.microsoft.com/office/word/2012/wordml" xmlns:w16se="http://schemas.microsoft.com/office/word/2015/wordml/symex" xmlns:wpg="http://schemas.microsoft.com/office/word/2010/wordprocessingGroup" xmlns:wpi="http://schemas.microsoft.com/office/word/2010/wordprocessingInk" xmlns:wne="http://schemas.microsoft.com/office/word/2006/wordml" xmlns:wps="http://schemas.microsoft.com/office/word/2010/wordprocessingShape" mc:Ignorable="w14 w15 w16se wp14">
   <w:endnote w:type="separator" w:id="-1">
     <w:p>
       <w:pPr>
@@ -12777,7 +12777,7 @@
 </file>
 
 <file path=word/footer1.xml><?xml version="1.0" encoding="utf-8"?>
-<w:ftr xmlns:wpc="http://schemas.microsoft.com/office/word/2010/wordprocessingCanvas" xmlns:cx="http://schemas.microsoft.com/office/drawing/2014/chartex" xmlns:mc="http://schemas.openxmlformats.org/markup-compatibility/2006" xmlns:o="urn:schemas-microsoft-com:office:office" xmlns:r="http://schemas.openxmlformats.org/officeDocument/2006/relationships" xmlns:m="http://schemas.openxmlformats.org/officeDocument/2006/math" xmlns:v="urn:schemas-microsoft-com:vml" xmlns:wp14="http://schemas.microsoft.com/office/word/2010/wordprocessingDrawing" xmlns:wp="http://schemas.openxmlformats.org/drawingml/2006/wordprocessingDrawing" xmlns:w10="urn:schemas-microsoft-com:office:word" xmlns:w="http://schemas.openxmlformats.org/wordprocessingml/2006/main" xmlns:w14="http://schemas.microsoft.com/office/word/2010/wordml" xmlns:w15="http://schemas.microsoft.com/office/word/2012/wordml" xmlns:w16se="http://schemas.microsoft.com/office/word/2015/wordml/symex" xmlns:wpg="http://schemas.microsoft.com/office/word/2010/wordprocessingGroup" xmlns:wpi="http://schemas.microsoft.com/office/word/2010/wordprocessingInk" xmlns:wne="http://schemas.microsoft.com/office/word/2006/wordml" xmlns:wps="http://schemas.microsoft.com/office/word/2010/wordprocessingShape" mc:Ignorable="w14 w15 w16se wp14">
+<w:ftr xmlns:wpc="http://schemas.microsoft.com/office/word/2010/wordprocessingCanvas" xmlns:cx="http://schemas.microsoft.com/office/drawing/2014/chartex" xmlns:cx1="http://schemas.microsoft.com/office/drawing/2015/9/8/chartex" xmlns:mc="http://schemas.openxmlformats.org/markup-compatibility/2006" xmlns:o="urn:schemas-microsoft-com:office:office" xmlns:r="http://schemas.openxmlformats.org/officeDocument/2006/relationships" xmlns:m="http://schemas.openxmlformats.org/officeDocument/2006/math" xmlns:v="urn:schemas-microsoft-com:vml" xmlns:wp14="http://schemas.microsoft.com/office/word/2010/wordprocessingDrawing" xmlns:wp="http://schemas.openxmlformats.org/drawingml/2006/wordprocessingDrawing" xmlns:w10="urn:schemas-microsoft-com:office:word" xmlns:w="http://schemas.openxmlformats.org/wordprocessingml/2006/main" xmlns:w14="http://schemas.microsoft.com/office/word/2010/wordml" xmlns:w15="http://schemas.microsoft.com/office/word/2012/wordml" xmlns:w16se="http://schemas.microsoft.com/office/word/2015/wordml/symex" xmlns:wpg="http://schemas.microsoft.com/office/word/2010/wordprocessingGroup" xmlns:wpi="http://schemas.microsoft.com/office/word/2010/wordprocessingInk" xmlns:wne="http://schemas.microsoft.com/office/word/2006/wordml" xmlns:wps="http://schemas.microsoft.com/office/word/2010/wordprocessingShape" mc:Ignorable="w14 w15 w16se wp14">
   <w:p>
     <w:pPr>
       <w:rPr>
@@ -12896,7 +12896,7 @@
                               <w:sz w:val="22"/>
                               <w:szCs w:val="22"/>
                             </w:rPr>
-                            <w:t>8</w:t>
+                            <w:t>10</w:t>
                           </w:r>
                           <w:r>
                             <w:rPr>
@@ -12981,7 +12981,7 @@
                         <w:sz w:val="22"/>
                         <w:szCs w:val="22"/>
                       </w:rPr>
-                      <w:t>8</w:t>
+                      <w:t>10</w:t>
                     </w:r>
                     <w:r>
                       <w:rPr>
@@ -13007,7 +13007,7 @@
 </file>
 
 <file path=word/footer2.xml><?xml version="1.0" encoding="utf-8"?>
-<w:ftr xmlns:wpc="http://schemas.microsoft.com/office/word/2010/wordprocessingCanvas" xmlns:cx="http://schemas.microsoft.com/office/drawing/2014/chartex" xmlns:mc="http://schemas.openxmlformats.org/markup-compatibility/2006" xmlns:o="urn:schemas-microsoft-com:office:office" xmlns:r="http://schemas.openxmlformats.org/officeDocument/2006/relationships" xmlns:m="http://schemas.openxmlformats.org/officeDocument/2006/math" xmlns:v="urn:schemas-microsoft-com:vml" xmlns:wp14="http://schemas.microsoft.com/office/word/2010/wordprocessingDrawing" xmlns:wp="http://schemas.openxmlformats.org/drawingml/2006/wordprocessingDrawing" xmlns:w10="urn:schemas-microsoft-com:office:word" xmlns:w="http://schemas.openxmlformats.org/wordprocessingml/2006/main" xmlns:w14="http://schemas.microsoft.com/office/word/2010/wordml" xmlns:w15="http://schemas.microsoft.com/office/word/2012/wordml" xmlns:w16se="http://schemas.microsoft.com/office/word/2015/wordml/symex" xmlns:wpg="http://schemas.microsoft.com/office/word/2010/wordprocessingGroup" xmlns:wpi="http://schemas.microsoft.com/office/word/2010/wordprocessingInk" xmlns:wne="http://schemas.microsoft.com/office/word/2006/wordml" xmlns:wps="http://schemas.microsoft.com/office/word/2010/wordprocessingShape" mc:Ignorable="w14 w15 w16se wp14">
+<w:ftr xmlns:wpc="http://schemas.microsoft.com/office/word/2010/wordprocessingCanvas" xmlns:cx="http://schemas.microsoft.com/office/drawing/2014/chartex" xmlns:cx1="http://schemas.microsoft.com/office/drawing/2015/9/8/chartex" xmlns:mc="http://schemas.openxmlformats.org/markup-compatibility/2006" xmlns:o="urn:schemas-microsoft-com:office:office" xmlns:r="http://schemas.openxmlformats.org/officeDocument/2006/relationships" xmlns:m="http://schemas.openxmlformats.org/officeDocument/2006/math" xmlns:v="urn:schemas-microsoft-com:vml" xmlns:wp14="http://schemas.microsoft.com/office/word/2010/wordprocessingDrawing" xmlns:wp="http://schemas.openxmlformats.org/drawingml/2006/wordprocessingDrawing" xmlns:w10="urn:schemas-microsoft-com:office:word" xmlns:w="http://schemas.openxmlformats.org/wordprocessingml/2006/main" xmlns:w14="http://schemas.microsoft.com/office/word/2010/wordml" xmlns:w15="http://schemas.microsoft.com/office/word/2012/wordml" xmlns:w16se="http://schemas.microsoft.com/office/word/2015/wordml/symex" xmlns:wpg="http://schemas.microsoft.com/office/word/2010/wordprocessingGroup" xmlns:wpi="http://schemas.microsoft.com/office/word/2010/wordprocessingInk" xmlns:wne="http://schemas.microsoft.com/office/word/2006/wordml" xmlns:wps="http://schemas.microsoft.com/office/word/2010/wordprocessingShape" mc:Ignorable="w14 w15 w16se wp14">
   <w:p>
     <w:pPr>
       <w:rPr>
@@ -13130,7 +13130,7 @@
                               <w:sz w:val="32"/>
                               <w:szCs w:val="32"/>
                             </w:rPr>
-                            <w:t>7</w:t>
+                            <w:t>11</w:t>
                           </w:r>
                           <w:r>
                             <w:rPr>
@@ -13227,7 +13227,7 @@
                         <w:sz w:val="32"/>
                         <w:szCs w:val="32"/>
                       </w:rPr>
-                      <w:t>7</w:t>
+                      <w:t>11</w:t>
                     </w:r>
                     <w:r>
                       <w:rPr>
@@ -13261,7 +13261,7 @@
 </file>
 
 <file path=word/footer3.xml><?xml version="1.0" encoding="utf-8"?>
-<w:ftr xmlns:wpc="http://schemas.microsoft.com/office/word/2010/wordprocessingCanvas" xmlns:cx="http://schemas.microsoft.com/office/drawing/2014/chartex" xmlns:mc="http://schemas.openxmlformats.org/markup-compatibility/2006" xmlns:o="urn:schemas-microsoft-com:office:office" xmlns:r="http://schemas.openxmlformats.org/officeDocument/2006/relationships" xmlns:m="http://schemas.openxmlformats.org/officeDocument/2006/math" xmlns:v="urn:schemas-microsoft-com:vml" xmlns:wp14="http://schemas.microsoft.com/office/word/2010/wordprocessingDrawing" xmlns:wp="http://schemas.openxmlformats.org/drawingml/2006/wordprocessingDrawing" xmlns:w10="urn:schemas-microsoft-com:office:word" xmlns:w="http://schemas.openxmlformats.org/wordprocessingml/2006/main" xmlns:w14="http://schemas.microsoft.com/office/word/2010/wordml" xmlns:w15="http://schemas.microsoft.com/office/word/2012/wordml" xmlns:w16se="http://schemas.microsoft.com/office/word/2015/wordml/symex" xmlns:wpg="http://schemas.microsoft.com/office/word/2010/wordprocessingGroup" xmlns:wpi="http://schemas.microsoft.com/office/word/2010/wordprocessingInk" xmlns:wne="http://schemas.microsoft.com/office/word/2006/wordml" xmlns:wps="http://schemas.microsoft.com/office/word/2010/wordprocessingShape" mc:Ignorable="w14 w15 w16se wp14">
+<w:ftr xmlns:wpc="http://schemas.microsoft.com/office/word/2010/wordprocessingCanvas" xmlns:cx="http://schemas.microsoft.com/office/drawing/2014/chartex" xmlns:cx1="http://schemas.microsoft.com/office/drawing/2015/9/8/chartex" xmlns:mc="http://schemas.openxmlformats.org/markup-compatibility/2006" xmlns:o="urn:schemas-microsoft-com:office:office" xmlns:r="http://schemas.openxmlformats.org/officeDocument/2006/relationships" xmlns:m="http://schemas.openxmlformats.org/officeDocument/2006/math" xmlns:v="urn:schemas-microsoft-com:vml" xmlns:wp14="http://schemas.microsoft.com/office/word/2010/wordprocessingDrawing" xmlns:wp="http://schemas.openxmlformats.org/drawingml/2006/wordprocessingDrawing" xmlns:w10="urn:schemas-microsoft-com:office:word" xmlns:w="http://schemas.openxmlformats.org/wordprocessingml/2006/main" xmlns:w14="http://schemas.microsoft.com/office/word/2010/wordml" xmlns:w15="http://schemas.microsoft.com/office/word/2012/wordml" xmlns:w16se="http://schemas.microsoft.com/office/word/2015/wordml/symex" xmlns:wpg="http://schemas.microsoft.com/office/word/2010/wordprocessingGroup" xmlns:wpi="http://schemas.microsoft.com/office/word/2010/wordprocessingInk" xmlns:wne="http://schemas.microsoft.com/office/word/2006/wordml" xmlns:wps="http://schemas.microsoft.com/office/word/2010/wordprocessingShape" mc:Ignorable="w14 w15 w16se wp14">
   <w:p>
     <w:pPr>
       <w:rPr>
@@ -13479,7 +13479,7 @@
 </file>
 
 <file path=word/footer4.xml><?xml version="1.0" encoding="utf-8"?>
-<w:ftr xmlns:wpc="http://schemas.microsoft.com/office/word/2010/wordprocessingCanvas" xmlns:cx="http://schemas.microsoft.com/office/drawing/2014/chartex" xmlns:mc="http://schemas.openxmlformats.org/markup-compatibility/2006" xmlns:o="urn:schemas-microsoft-com:office:office" xmlns:r="http://schemas.openxmlformats.org/officeDocument/2006/relationships" xmlns:m="http://schemas.openxmlformats.org/officeDocument/2006/math" xmlns:v="urn:schemas-microsoft-com:vml" xmlns:wp14="http://schemas.microsoft.com/office/word/2010/wordprocessingDrawing" xmlns:wp="http://schemas.openxmlformats.org/drawingml/2006/wordprocessingDrawing" xmlns:w10="urn:schemas-microsoft-com:office:word" xmlns:w="http://schemas.openxmlformats.org/wordprocessingml/2006/main" xmlns:w14="http://schemas.microsoft.com/office/word/2010/wordml" xmlns:w15="http://schemas.microsoft.com/office/word/2012/wordml" xmlns:w16se="http://schemas.microsoft.com/office/word/2015/wordml/symex" xmlns:wpg="http://schemas.microsoft.com/office/word/2010/wordprocessingGroup" xmlns:wpi="http://schemas.microsoft.com/office/word/2010/wordprocessingInk" xmlns:wne="http://schemas.microsoft.com/office/word/2006/wordml" xmlns:wps="http://schemas.microsoft.com/office/word/2010/wordprocessingShape" mc:Ignorable="w14 w15 w16se wp14">
+<w:ftr xmlns:wpc="http://schemas.microsoft.com/office/word/2010/wordprocessingCanvas" xmlns:cx="http://schemas.microsoft.com/office/drawing/2014/chartex" xmlns:cx1="http://schemas.microsoft.com/office/drawing/2015/9/8/chartex" xmlns:mc="http://schemas.openxmlformats.org/markup-compatibility/2006" xmlns:o="urn:schemas-microsoft-com:office:office" xmlns:r="http://schemas.openxmlformats.org/officeDocument/2006/relationships" xmlns:m="http://schemas.openxmlformats.org/officeDocument/2006/math" xmlns:v="urn:schemas-microsoft-com:vml" xmlns:wp14="http://schemas.microsoft.com/office/word/2010/wordprocessingDrawing" xmlns:wp="http://schemas.openxmlformats.org/drawingml/2006/wordprocessingDrawing" xmlns:w10="urn:schemas-microsoft-com:office:word" xmlns:w="http://schemas.openxmlformats.org/wordprocessingml/2006/main" xmlns:w14="http://schemas.microsoft.com/office/word/2010/wordml" xmlns:w15="http://schemas.microsoft.com/office/word/2012/wordml" xmlns:w16se="http://schemas.microsoft.com/office/word/2015/wordml/symex" xmlns:wpg="http://schemas.microsoft.com/office/word/2010/wordprocessingGroup" xmlns:wpi="http://schemas.microsoft.com/office/word/2010/wordprocessingInk" xmlns:wne="http://schemas.microsoft.com/office/word/2006/wordml" xmlns:wps="http://schemas.microsoft.com/office/word/2010/wordprocessingShape" mc:Ignorable="w14 w15 w16se wp14">
   <w:p>
     <w:pPr>
       <w:rPr>
@@ -13663,7 +13663,7 @@
 </file>
 
 <file path=word/footer5.xml><?xml version="1.0" encoding="utf-8"?>
-<w:ftr xmlns:wpc="http://schemas.microsoft.com/office/word/2010/wordprocessingCanvas" xmlns:cx="http://schemas.microsoft.com/office/drawing/2014/chartex" xmlns:mc="http://schemas.openxmlformats.org/markup-compatibility/2006" xmlns:o="urn:schemas-microsoft-com:office:office" xmlns:r="http://schemas.openxmlformats.org/officeDocument/2006/relationships" xmlns:m="http://schemas.openxmlformats.org/officeDocument/2006/math" xmlns:v="urn:schemas-microsoft-com:vml" xmlns:wp14="http://schemas.microsoft.com/office/word/2010/wordprocessingDrawing" xmlns:wp="http://schemas.openxmlformats.org/drawingml/2006/wordprocessingDrawing" xmlns:w10="urn:schemas-microsoft-com:office:word" xmlns:w="http://schemas.openxmlformats.org/wordprocessingml/2006/main" xmlns:w14="http://schemas.microsoft.com/office/word/2010/wordml" xmlns:w15="http://schemas.microsoft.com/office/word/2012/wordml" xmlns:w16se="http://schemas.microsoft.com/office/word/2015/wordml/symex" xmlns:wpg="http://schemas.microsoft.com/office/word/2010/wordprocessingGroup" xmlns:wpi="http://schemas.microsoft.com/office/word/2010/wordprocessingInk" xmlns:wne="http://schemas.microsoft.com/office/word/2006/wordml" xmlns:wps="http://schemas.microsoft.com/office/word/2010/wordprocessingShape" mc:Ignorable="w14 w15 w16se wp14">
+<w:ftr xmlns:wpc="http://schemas.microsoft.com/office/word/2010/wordprocessingCanvas" xmlns:cx="http://schemas.microsoft.com/office/drawing/2014/chartex" xmlns:cx1="http://schemas.microsoft.com/office/drawing/2015/9/8/chartex" xmlns:mc="http://schemas.openxmlformats.org/markup-compatibility/2006" xmlns:o="urn:schemas-microsoft-com:office:office" xmlns:r="http://schemas.openxmlformats.org/officeDocument/2006/relationships" xmlns:m="http://schemas.openxmlformats.org/officeDocument/2006/math" xmlns:v="urn:schemas-microsoft-com:vml" xmlns:wp14="http://schemas.microsoft.com/office/word/2010/wordprocessingDrawing" xmlns:wp="http://schemas.openxmlformats.org/drawingml/2006/wordprocessingDrawing" xmlns:w10="urn:schemas-microsoft-com:office:word" xmlns:w="http://schemas.openxmlformats.org/wordprocessingml/2006/main" xmlns:w14="http://schemas.microsoft.com/office/word/2010/wordml" xmlns:w15="http://schemas.microsoft.com/office/word/2012/wordml" xmlns:w16se="http://schemas.microsoft.com/office/word/2015/wordml/symex" xmlns:wpg="http://schemas.microsoft.com/office/word/2010/wordprocessingGroup" xmlns:wpi="http://schemas.microsoft.com/office/word/2010/wordprocessingInk" xmlns:wne="http://schemas.microsoft.com/office/word/2006/wordml" xmlns:wps="http://schemas.microsoft.com/office/word/2010/wordprocessingShape" mc:Ignorable="w14 w15 w16se wp14">
   <w:p>
     <w:pPr>
       <w:rPr>
@@ -13790,7 +13790,7 @@
             </wp:anchor>
           </w:drawing>
         </mc:Choice>
-        <mc:Fallback xmlns:cx1="http://schemas.microsoft.com/office/drawing/2015/9/8/chartex">
+        <mc:Fallback>
           <w:pict>
             <v:shapetype id="_x0000_t202" coordsize="21600,21600" o:spt="202" path="m,l,21600r21600,l21600,xe">
               <v:stroke joinstyle="miter"/>
@@ -13848,7 +13848,7 @@
 </file>
 
 <file path=word/footer6.xml><?xml version="1.0" encoding="utf-8"?>
-<w:ftr xmlns:wpc="http://schemas.microsoft.com/office/word/2010/wordprocessingCanvas" xmlns:cx="http://schemas.microsoft.com/office/drawing/2014/chartex" xmlns:mc="http://schemas.openxmlformats.org/markup-compatibility/2006" xmlns:o="urn:schemas-microsoft-com:office:office" xmlns:r="http://schemas.openxmlformats.org/officeDocument/2006/relationships" xmlns:m="http://schemas.openxmlformats.org/officeDocument/2006/math" xmlns:v="urn:schemas-microsoft-com:vml" xmlns:wp14="http://schemas.microsoft.com/office/word/2010/wordprocessingDrawing" xmlns:wp="http://schemas.openxmlformats.org/drawingml/2006/wordprocessingDrawing" xmlns:w10="urn:schemas-microsoft-com:office:word" xmlns:w="http://schemas.openxmlformats.org/wordprocessingml/2006/main" xmlns:w14="http://schemas.microsoft.com/office/word/2010/wordml" xmlns:w15="http://schemas.microsoft.com/office/word/2012/wordml" xmlns:w16se="http://schemas.microsoft.com/office/word/2015/wordml/symex" xmlns:wpg="http://schemas.microsoft.com/office/word/2010/wordprocessingGroup" xmlns:wpi="http://schemas.microsoft.com/office/word/2010/wordprocessingInk" xmlns:wne="http://schemas.microsoft.com/office/word/2006/wordml" xmlns:wps="http://schemas.microsoft.com/office/word/2010/wordprocessingShape" mc:Ignorable="w14 w15 w16se wp14">
+<w:ftr xmlns:wpc="http://schemas.microsoft.com/office/word/2010/wordprocessingCanvas" xmlns:cx="http://schemas.microsoft.com/office/drawing/2014/chartex" xmlns:cx1="http://schemas.microsoft.com/office/drawing/2015/9/8/chartex" xmlns:mc="http://schemas.openxmlformats.org/markup-compatibility/2006" xmlns:o="urn:schemas-microsoft-com:office:office" xmlns:r="http://schemas.openxmlformats.org/officeDocument/2006/relationships" xmlns:m="http://schemas.openxmlformats.org/officeDocument/2006/math" xmlns:v="urn:schemas-microsoft-com:vml" xmlns:wp14="http://schemas.microsoft.com/office/word/2010/wordprocessingDrawing" xmlns:wp="http://schemas.openxmlformats.org/drawingml/2006/wordprocessingDrawing" xmlns:w10="urn:schemas-microsoft-com:office:word" xmlns:w="http://schemas.openxmlformats.org/wordprocessingml/2006/main" xmlns:w14="http://schemas.microsoft.com/office/word/2010/wordml" xmlns:w15="http://schemas.microsoft.com/office/word/2012/wordml" xmlns:w16se="http://schemas.microsoft.com/office/word/2015/wordml/symex" xmlns:wpg="http://schemas.microsoft.com/office/word/2010/wordprocessingGroup" xmlns:wpi="http://schemas.microsoft.com/office/word/2010/wordprocessingInk" xmlns:wne="http://schemas.microsoft.com/office/word/2006/wordml" xmlns:wps="http://schemas.microsoft.com/office/word/2010/wordprocessingShape" mc:Ignorable="w14 w15 w16se wp14">
   <w:p>
     <w:pPr>
       <w:rPr>
@@ -13860,7 +13860,7 @@
 </file>
 
 <file path=word/footnotes.xml><?xml version="1.0" encoding="utf-8"?>
-<w:footnotes xmlns:wpc="http://schemas.microsoft.com/office/word/2010/wordprocessingCanvas" xmlns:cx="http://schemas.microsoft.com/office/drawing/2014/chartex" xmlns:mc="http://schemas.openxmlformats.org/markup-compatibility/2006" xmlns:o="urn:schemas-microsoft-com:office:office" xmlns:r="http://schemas.openxmlformats.org/officeDocument/2006/relationships" xmlns:m="http://schemas.openxmlformats.org/officeDocument/2006/math" xmlns:v="urn:schemas-microsoft-com:vml" xmlns:wp14="http://schemas.microsoft.com/office/word/2010/wordprocessingDrawing" xmlns:wp="http://schemas.openxmlformats.org/drawingml/2006/wordprocessingDrawing" xmlns:w10="urn:schemas-microsoft-com:office:word" xmlns:w="http://schemas.openxmlformats.org/wordprocessingml/2006/main" xmlns:w14="http://schemas.microsoft.com/office/word/2010/wordml" xmlns:w15="http://schemas.microsoft.com/office/word/2012/wordml" xmlns:w16se="http://schemas.microsoft.com/office/word/2015/wordml/symex" xmlns:wpg="http://schemas.microsoft.com/office/word/2010/wordprocessingGroup" xmlns:wpi="http://schemas.microsoft.com/office/word/2010/wordprocessingInk" xmlns:wne="http://schemas.microsoft.com/office/word/2006/wordml" xmlns:wps="http://schemas.microsoft.com/office/word/2010/wordprocessingShape" mc:Ignorable="w14 w15 w16se wp14">
+<w:footnotes xmlns:wpc="http://schemas.microsoft.com/office/word/2010/wordprocessingCanvas" xmlns:cx="http://schemas.microsoft.com/office/drawing/2014/chartex" xmlns:cx1="http://schemas.microsoft.com/office/drawing/2015/9/8/chartex" xmlns:mc="http://schemas.openxmlformats.org/markup-compatibility/2006" xmlns:o="urn:schemas-microsoft-com:office:office" xmlns:r="http://schemas.openxmlformats.org/officeDocument/2006/relationships" xmlns:m="http://schemas.openxmlformats.org/officeDocument/2006/math" xmlns:v="urn:schemas-microsoft-com:vml" xmlns:wp14="http://schemas.microsoft.com/office/word/2010/wordprocessingDrawing" xmlns:wp="http://schemas.openxmlformats.org/drawingml/2006/wordprocessingDrawing" xmlns:w10="urn:schemas-microsoft-com:office:word" xmlns:w="http://schemas.openxmlformats.org/wordprocessingml/2006/main" xmlns:w14="http://schemas.microsoft.com/office/word/2010/wordml" xmlns:w15="http://schemas.microsoft.com/office/word/2012/wordml" xmlns:w16se="http://schemas.microsoft.com/office/word/2015/wordml/symex" xmlns:wpg="http://schemas.microsoft.com/office/word/2010/wordprocessingGroup" xmlns:wpi="http://schemas.microsoft.com/office/word/2010/wordprocessingInk" xmlns:wne="http://schemas.microsoft.com/office/word/2006/wordml" xmlns:wps="http://schemas.microsoft.com/office/word/2010/wordprocessingShape" mc:Ignorable="w14 w15 w16se wp14">
   <w:footnote w:type="separator" w:id="-1">
     <w:p>
       <w:pPr>
@@ -13894,7 +13894,7 @@
 </file>
 
 <file path=word/header1.xml><?xml version="1.0" encoding="utf-8"?>
-<w:hdr xmlns:wpc="http://schemas.microsoft.com/office/word/2010/wordprocessingCanvas" xmlns:cx="http://schemas.microsoft.com/office/drawing/2014/chartex" xmlns:mc="http://schemas.openxmlformats.org/markup-compatibility/2006" xmlns:o="urn:schemas-microsoft-com:office:office" xmlns:r="http://schemas.openxmlformats.org/officeDocument/2006/relationships" xmlns:m="http://schemas.openxmlformats.org/officeDocument/2006/math" xmlns:v="urn:schemas-microsoft-com:vml" xmlns:wp14="http://schemas.microsoft.com/office/word/2010/wordprocessingDrawing" xmlns:wp="http://schemas.openxmlformats.org/drawingml/2006/wordprocessingDrawing" xmlns:w10="urn:schemas-microsoft-com:office:word" xmlns:w="http://schemas.openxmlformats.org/wordprocessingml/2006/main" xmlns:w14="http://schemas.microsoft.com/office/word/2010/wordml" xmlns:w15="http://schemas.microsoft.com/office/word/2012/wordml" xmlns:w16se="http://schemas.microsoft.com/office/word/2015/wordml/symex" xmlns:wpg="http://schemas.microsoft.com/office/word/2010/wordprocessingGroup" xmlns:wpi="http://schemas.microsoft.com/office/word/2010/wordprocessingInk" xmlns:wne="http://schemas.microsoft.com/office/word/2006/wordml" xmlns:wps="http://schemas.microsoft.com/office/word/2010/wordprocessingShape" mc:Ignorable="w14 w15 w16se wp14">
+<w:hdr xmlns:wpc="http://schemas.microsoft.com/office/word/2010/wordprocessingCanvas" xmlns:cx="http://schemas.microsoft.com/office/drawing/2014/chartex" xmlns:cx1="http://schemas.microsoft.com/office/drawing/2015/9/8/chartex" xmlns:mc="http://schemas.openxmlformats.org/markup-compatibility/2006" xmlns:o="urn:schemas-microsoft-com:office:office" xmlns:r="http://schemas.openxmlformats.org/officeDocument/2006/relationships" xmlns:m="http://schemas.openxmlformats.org/officeDocument/2006/math" xmlns:v="urn:schemas-microsoft-com:vml" xmlns:wp14="http://schemas.microsoft.com/office/word/2010/wordprocessingDrawing" xmlns:wp="http://schemas.openxmlformats.org/drawingml/2006/wordprocessingDrawing" xmlns:w10="urn:schemas-microsoft-com:office:word" xmlns:w="http://schemas.openxmlformats.org/wordprocessingml/2006/main" xmlns:w14="http://schemas.microsoft.com/office/word/2010/wordml" xmlns:w15="http://schemas.microsoft.com/office/word/2012/wordml" xmlns:w16se="http://schemas.microsoft.com/office/word/2015/wordml/symex" xmlns:wpg="http://schemas.microsoft.com/office/word/2010/wordprocessingGroup" xmlns:wpi="http://schemas.microsoft.com/office/word/2010/wordprocessingInk" xmlns:wne="http://schemas.microsoft.com/office/word/2006/wordml" xmlns:wps="http://schemas.microsoft.com/office/word/2010/wordprocessingShape" mc:Ignorable="w14 w15 w16se wp14">
   <w:bookmarkStart w:id="7" w:name="_MON_1618307381"/>
   <w:bookmarkEnd w:id="7"/>
   <w:p>
@@ -13936,10 +13936,10 @@
           <v:path o:extrusionok="f" gradientshapeok="t" o:connecttype="rect"/>
           <o:lock v:ext="edit" aspectratio="t"/>
         </v:shapetype>
-        <v:shape id="_x0000_i1025" type="#_x0000_t75" style="width:571.3pt;height:93.7pt">
+        <v:shape id="_x0000_i1025" type="#_x0000_t75" style="width:571.25pt;height:93.75pt">
           <v:imagedata r:id="rId1" o:title="" cropbottom="19832f"/>
         </v:shape>
-        <o:OLEObject Type="Embed" ProgID="Word.Document.12" ShapeID="_x0000_i1025" DrawAspect="Content" ObjectID="_1621756220" r:id="rId2">
+        <o:OLEObject Type="Embed" ProgID="Word.Document.12" ShapeID="_x0000_i1025" DrawAspect="Content" ObjectID="_1628625954" r:id="rId2">
           <o:FieldCodes>\s</o:FieldCodes>
         </o:OLEObject>
       </w:object>
@@ -14006,7 +14006,7 @@
             </wp:anchor>
           </w:drawing>
         </mc:Choice>
-        <mc:Fallback xmlns:w16cid="http://schemas.microsoft.com/office/word/2016/wordml/cid" xmlns:am3d="http://schemas.microsoft.com/office/drawing/2017/model3d" xmlns:aink="http://schemas.microsoft.com/office/drawing/2016/ink" xmlns:cx8="http://schemas.microsoft.com/office/drawing/2016/5/14/chartex" xmlns:cx7="http://schemas.microsoft.com/office/drawing/2016/5/13/chartex" xmlns:cx6="http://schemas.microsoft.com/office/drawing/2016/5/12/chartex" xmlns:cx5="http://schemas.microsoft.com/office/drawing/2016/5/11/chartex" xmlns:cx4="http://schemas.microsoft.com/office/drawing/2016/5/10/chartex" xmlns:cx3="http://schemas.microsoft.com/office/drawing/2016/5/9/chartex" xmlns:cx2="http://schemas.microsoft.com/office/drawing/2015/10/21/chartex" xmlns:cx1="http://schemas.microsoft.com/office/drawing/2015/9/8/chartex">
+        <mc:Fallback xmlns:cx2="http://schemas.microsoft.com/office/drawing/2015/10/21/chartex" xmlns:cx3="http://schemas.microsoft.com/office/drawing/2016/5/9/chartex" xmlns:cx4="http://schemas.microsoft.com/office/drawing/2016/5/10/chartex" xmlns:cx5="http://schemas.microsoft.com/office/drawing/2016/5/11/chartex" xmlns:cx6="http://schemas.microsoft.com/office/drawing/2016/5/12/chartex" xmlns:cx7="http://schemas.microsoft.com/office/drawing/2016/5/13/chartex" xmlns:cx8="http://schemas.microsoft.com/office/drawing/2016/5/14/chartex" xmlns:aink="http://schemas.microsoft.com/office/drawing/2016/ink" xmlns:am3d="http://schemas.microsoft.com/office/drawing/2017/model3d" xmlns:w16cid="http://schemas.microsoft.com/office/word/2016/wordml/cid">
           <w:pict>
             <v:line w14:anchorId="7CB3BBD8" id="מחבר ישר 23" o:spid="_x0000_s1026" style="position:absolute;z-index:251672576;visibility:visible;mso-wrap-style:square;mso-width-percent:0;mso-height-percent:0;mso-wrap-distance-left:9pt;mso-wrap-distance-top:-3e-5mm;mso-wrap-distance-right:9pt;mso-wrap-distance-bottom:-3e-5mm;mso-position-horizontal:absolute;mso-position-horizontal-relative:text;mso-position-vertical:absolute;mso-position-vertical-relative:text;mso-width-percent:0;mso-height-percent:0;mso-width-relative:margin;mso-height-relative:page" from="299.25pt,57.7pt" to="421.5pt,57.7pt" o:gfxdata="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" strokecolor="#4a7ebb">
               <v:stroke dashstyle="dash"/>
@@ -14078,7 +14078,7 @@
             </wp:anchor>
           </w:drawing>
         </mc:Choice>
-        <mc:Fallback xmlns:w16cid="http://schemas.microsoft.com/office/word/2016/wordml/cid" xmlns:am3d="http://schemas.microsoft.com/office/drawing/2017/model3d" xmlns:aink="http://schemas.microsoft.com/office/drawing/2016/ink" xmlns:cx8="http://schemas.microsoft.com/office/drawing/2016/5/14/chartex" xmlns:cx7="http://schemas.microsoft.com/office/drawing/2016/5/13/chartex" xmlns:cx6="http://schemas.microsoft.com/office/drawing/2016/5/12/chartex" xmlns:cx5="http://schemas.microsoft.com/office/drawing/2016/5/11/chartex" xmlns:cx4="http://schemas.microsoft.com/office/drawing/2016/5/10/chartex" xmlns:cx3="http://schemas.microsoft.com/office/drawing/2016/5/9/chartex" xmlns:cx2="http://schemas.microsoft.com/office/drawing/2015/10/21/chartex" xmlns:cx1="http://schemas.microsoft.com/office/drawing/2015/9/8/chartex">
+        <mc:Fallback xmlns:cx2="http://schemas.microsoft.com/office/drawing/2015/10/21/chartex" xmlns:cx3="http://schemas.microsoft.com/office/drawing/2016/5/9/chartex" xmlns:cx4="http://schemas.microsoft.com/office/drawing/2016/5/10/chartex" xmlns:cx5="http://schemas.microsoft.com/office/drawing/2016/5/11/chartex" xmlns:cx6="http://schemas.microsoft.com/office/drawing/2016/5/12/chartex" xmlns:cx7="http://schemas.microsoft.com/office/drawing/2016/5/13/chartex" xmlns:cx8="http://schemas.microsoft.com/office/drawing/2016/5/14/chartex" xmlns:aink="http://schemas.microsoft.com/office/drawing/2016/ink" xmlns:am3d="http://schemas.microsoft.com/office/drawing/2017/model3d" xmlns:w16cid="http://schemas.microsoft.com/office/word/2016/wordml/cid">
           <w:pict>
             <v:line w14:anchorId="142C1283" id="מחבר ישר 24" o:spid="_x0000_s1026" style="position:absolute;z-index:251758592;visibility:visible;mso-wrap-style:square;mso-width-percent:0;mso-height-percent:0;mso-wrap-distance-left:9pt;mso-wrap-distance-top:-3e-5mm;mso-wrap-distance-right:9pt;mso-wrap-distance-bottom:-3e-5mm;mso-position-horizontal:absolute;mso-position-horizontal-relative:text;mso-position-vertical:absolute;mso-position-vertical-relative:text;mso-width-percent:0;mso-height-percent:0;mso-width-relative:margin;mso-height-relative:page" from="-89.25pt,57.7pt" to="-42pt,57.7pt" o:gfxdata="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" strokecolor="#4a7ebb">
               <v:stroke dashstyle="dash"/>
@@ -14150,7 +14150,7 @@
             </wp:anchor>
           </w:drawing>
         </mc:Choice>
-        <mc:Fallback xmlns:w16cid="http://schemas.microsoft.com/office/word/2016/wordml/cid" xmlns:am3d="http://schemas.microsoft.com/office/drawing/2017/model3d" xmlns:aink="http://schemas.microsoft.com/office/drawing/2016/ink" xmlns:cx8="http://schemas.microsoft.com/office/drawing/2016/5/14/chartex" xmlns:cx7="http://schemas.microsoft.com/office/drawing/2016/5/13/chartex" xmlns:cx6="http://schemas.microsoft.com/office/drawing/2016/5/12/chartex" xmlns:cx5="http://schemas.microsoft.com/office/drawing/2016/5/11/chartex" xmlns:cx4="http://schemas.microsoft.com/office/drawing/2016/5/10/chartex" xmlns:cx3="http://schemas.microsoft.com/office/drawing/2016/5/9/chartex" xmlns:cx2="http://schemas.microsoft.com/office/drawing/2015/10/21/chartex" xmlns:cx1="http://schemas.microsoft.com/office/drawing/2015/9/8/chartex">
+        <mc:Fallback xmlns:cx2="http://schemas.microsoft.com/office/drawing/2015/10/21/chartex" xmlns:cx3="http://schemas.microsoft.com/office/drawing/2016/5/9/chartex" xmlns:cx4="http://schemas.microsoft.com/office/drawing/2016/5/10/chartex" xmlns:cx5="http://schemas.microsoft.com/office/drawing/2016/5/11/chartex" xmlns:cx6="http://schemas.microsoft.com/office/drawing/2016/5/12/chartex" xmlns:cx7="http://schemas.microsoft.com/office/drawing/2016/5/13/chartex" xmlns:cx8="http://schemas.microsoft.com/office/drawing/2016/5/14/chartex" xmlns:aink="http://schemas.microsoft.com/office/drawing/2016/ink" xmlns:am3d="http://schemas.microsoft.com/office/drawing/2017/model3d" xmlns:w16cid="http://schemas.microsoft.com/office/word/2016/wordml/cid">
           <w:pict>
             <v:line w14:anchorId="7688DF94" id="מחבר ישר 25" o:spid="_x0000_s1026" style="position:absolute;z-index:251715584;visibility:visible;mso-wrap-style:square;mso-width-percent:0;mso-height-percent:0;mso-wrap-distance-left:9pt;mso-wrap-distance-top:-3e-5mm;mso-wrap-distance-right:9pt;mso-wrap-distance-bottom:-3e-5mm;mso-position-horizontal:absolute;mso-position-horizontal-relative:text;mso-position-vertical:absolute;mso-position-vertical-relative:text;mso-width-percent:0;mso-height-percent:0;mso-width-relative:page;mso-height-relative:page" from="36.75pt,57.7pt" to="143.25pt,57.7pt" o:gfxdata="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" strokecolor="#4a7ebb">
               <v:stroke dashstyle="dash"/>
@@ -14222,7 +14222,7 @@
             </wp:anchor>
           </w:drawing>
         </mc:Choice>
-        <mc:Fallback xmlns:w16cid="http://schemas.microsoft.com/office/word/2016/wordml/cid" xmlns:am3d="http://schemas.microsoft.com/office/drawing/2017/model3d" xmlns:aink="http://schemas.microsoft.com/office/drawing/2016/ink" xmlns:cx8="http://schemas.microsoft.com/office/drawing/2016/5/14/chartex" xmlns:cx7="http://schemas.microsoft.com/office/drawing/2016/5/13/chartex" xmlns:cx6="http://schemas.microsoft.com/office/drawing/2016/5/12/chartex" xmlns:cx5="http://schemas.microsoft.com/office/drawing/2016/5/11/chartex" xmlns:cx4="http://schemas.microsoft.com/office/drawing/2016/5/10/chartex" xmlns:cx3="http://schemas.microsoft.com/office/drawing/2016/5/9/chartex" xmlns:cx2="http://schemas.microsoft.com/office/drawing/2015/10/21/chartex" xmlns:cx1="http://schemas.microsoft.com/office/drawing/2015/9/8/chartex">
+        <mc:Fallback xmlns:cx2="http://schemas.microsoft.com/office/drawing/2015/10/21/chartex" xmlns:cx3="http://schemas.microsoft.com/office/drawing/2016/5/9/chartex" xmlns:cx4="http://schemas.microsoft.com/office/drawing/2016/5/10/chartex" xmlns:cx5="http://schemas.microsoft.com/office/drawing/2016/5/11/chartex" xmlns:cx6="http://schemas.microsoft.com/office/drawing/2016/5/12/chartex" xmlns:cx7="http://schemas.microsoft.com/office/drawing/2016/5/13/chartex" xmlns:cx8="http://schemas.microsoft.com/office/drawing/2016/5/14/chartex" xmlns:aink="http://schemas.microsoft.com/office/drawing/2016/ink" xmlns:am3d="http://schemas.microsoft.com/office/drawing/2017/model3d" xmlns:w16cid="http://schemas.microsoft.com/office/word/2016/wordml/cid">
           <w:pict>
             <v:line w14:anchorId="457C5B3E" id="מחבר ישר 26" o:spid="_x0000_s1026" style="position:absolute;z-index:251801600;visibility:visible;mso-wrap-style:square;mso-width-percent:0;mso-height-percent:0;mso-wrap-distance-left:9pt;mso-wrap-distance-top:-3e-5mm;mso-wrap-distance-right:9pt;mso-wrap-distance-bottom:-3e-5mm;mso-position-horizontal:absolute;mso-position-horizontal-relative:text;mso-position-vertical:absolute;mso-position-vertical-relative:text;mso-width-percent:0;mso-height-percent:0;mso-width-relative:page;mso-height-relative:page" from="489pt,57.7pt" to="595.5pt,57.7pt" o:gfxdata="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" strokecolor="#4a7ebb">
               <v:stroke dashstyle="dash"/>
@@ -14237,7 +14237,7 @@
 </file>
 
 <file path=word/header2.xml><?xml version="1.0" encoding="utf-8"?>
-<w:hdr xmlns:wpc="http://schemas.microsoft.com/office/word/2010/wordprocessingCanvas" xmlns:cx="http://schemas.microsoft.com/office/drawing/2014/chartex" xmlns:mc="http://schemas.openxmlformats.org/markup-compatibility/2006" xmlns:o="urn:schemas-microsoft-com:office:office" xmlns:r="http://schemas.openxmlformats.org/officeDocument/2006/relationships" xmlns:m="http://schemas.openxmlformats.org/officeDocument/2006/math" xmlns:v="urn:schemas-microsoft-com:vml" xmlns:wp14="http://schemas.microsoft.com/office/word/2010/wordprocessingDrawing" xmlns:wp="http://schemas.openxmlformats.org/drawingml/2006/wordprocessingDrawing" xmlns:w10="urn:schemas-microsoft-com:office:word" xmlns:w="http://schemas.openxmlformats.org/wordprocessingml/2006/main" xmlns:w14="http://schemas.microsoft.com/office/word/2010/wordml" xmlns:w15="http://schemas.microsoft.com/office/word/2012/wordml" xmlns:w16se="http://schemas.microsoft.com/office/word/2015/wordml/symex" xmlns:wpg="http://schemas.microsoft.com/office/word/2010/wordprocessingGroup" xmlns:wpi="http://schemas.microsoft.com/office/word/2010/wordprocessingInk" xmlns:wne="http://schemas.microsoft.com/office/word/2006/wordml" xmlns:wps="http://schemas.microsoft.com/office/word/2010/wordprocessingShape" mc:Ignorable="w14 w15 w16se wp14">
+<w:hdr xmlns:wpc="http://schemas.microsoft.com/office/word/2010/wordprocessingCanvas" xmlns:cx="http://schemas.microsoft.com/office/drawing/2014/chartex" xmlns:cx1="http://schemas.microsoft.com/office/drawing/2015/9/8/chartex" xmlns:mc="http://schemas.openxmlformats.org/markup-compatibility/2006" xmlns:o="urn:schemas-microsoft-com:office:office" xmlns:r="http://schemas.openxmlformats.org/officeDocument/2006/relationships" xmlns:m="http://schemas.openxmlformats.org/officeDocument/2006/math" xmlns:v="urn:schemas-microsoft-com:vml" xmlns:wp14="http://schemas.microsoft.com/office/word/2010/wordprocessingDrawing" xmlns:wp="http://schemas.openxmlformats.org/drawingml/2006/wordprocessingDrawing" xmlns:w10="urn:schemas-microsoft-com:office:word" xmlns:w="http://schemas.openxmlformats.org/wordprocessingml/2006/main" xmlns:w14="http://schemas.microsoft.com/office/word/2010/wordml" xmlns:w15="http://schemas.microsoft.com/office/word/2012/wordml" xmlns:w16se="http://schemas.microsoft.com/office/word/2015/wordml/symex" xmlns:wpg="http://schemas.microsoft.com/office/word/2010/wordprocessingGroup" xmlns:wpi="http://schemas.microsoft.com/office/word/2010/wordprocessingInk" xmlns:wne="http://schemas.microsoft.com/office/word/2006/wordml" xmlns:wps="http://schemas.microsoft.com/office/word/2010/wordprocessingShape" mc:Ignorable="w14 w15 w16se wp14">
   <w:p>
     <w:pPr>
       <w:rPr>
@@ -14249,7 +14249,7 @@
 </file>
 
 <file path=word/numbering.xml><?xml version="1.0" encoding="utf-8"?>
-<w:numbering xmlns:wpc="http://schemas.microsoft.com/office/word/2010/wordprocessingCanvas" xmlns:cx="http://schemas.microsoft.com/office/drawing/2014/chartex" xmlns:mc="http://schemas.openxmlformats.org/markup-compatibility/2006" xmlns:o="urn:schemas-microsoft-com:office:office" xmlns:r="http://schemas.openxmlformats.org/officeDocument/2006/relationships" xmlns:m="http://schemas.openxmlformats.org/officeDocument/2006/math" xmlns:v="urn:schemas-microsoft-com:vml" xmlns:wp14="http://schemas.microsoft.com/office/word/2010/wordprocessingDrawing" xmlns:wp="http://schemas.openxmlformats.org/drawingml/2006/wordprocessingDrawing" xmlns:w10="urn:schemas-microsoft-com:office:word" xmlns:w="http://schemas.openxmlformats.org/wordprocessingml/2006/main" xmlns:w14="http://schemas.microsoft.com/office/word/2010/wordml" xmlns:w15="http://schemas.microsoft.com/office/word/2012/wordml" xmlns:w16se="http://schemas.microsoft.com/office/word/2015/wordml/symex" xmlns:wpg="http://schemas.microsoft.com/office/word/2010/wordprocessingGroup" xmlns:wpi="http://schemas.microsoft.com/office/word/2010/wordprocessingInk" xmlns:wne="http://schemas.microsoft.com/office/word/2006/wordml" xmlns:wps="http://schemas.microsoft.com/office/word/2010/wordprocessingShape" mc:Ignorable="w14 w15 w16se wp14">
+<w:numbering xmlns:wpc="http://schemas.microsoft.com/office/word/2010/wordprocessingCanvas" xmlns:cx="http://schemas.microsoft.com/office/drawing/2014/chartex" xmlns:cx1="http://schemas.microsoft.com/office/drawing/2015/9/8/chartex" xmlns:mc="http://schemas.openxmlformats.org/markup-compatibility/2006" xmlns:o="urn:schemas-microsoft-com:office:office" xmlns:r="http://schemas.openxmlformats.org/officeDocument/2006/relationships" xmlns:m="http://schemas.openxmlformats.org/officeDocument/2006/math" xmlns:v="urn:schemas-microsoft-com:vml" xmlns:wp14="http://schemas.microsoft.com/office/word/2010/wordprocessingDrawing" xmlns:wp="http://schemas.openxmlformats.org/drawingml/2006/wordprocessingDrawing" xmlns:w10="urn:schemas-microsoft-com:office:word" xmlns:w="http://schemas.openxmlformats.org/wordprocessingml/2006/main" xmlns:w14="http://schemas.microsoft.com/office/word/2010/wordml" xmlns:w15="http://schemas.microsoft.com/office/word/2012/wordml" xmlns:w16se="http://schemas.microsoft.com/office/word/2015/wordml/symex" xmlns:wpg="http://schemas.microsoft.com/office/word/2010/wordprocessingGroup" xmlns:wpi="http://schemas.microsoft.com/office/word/2010/wordprocessingInk" xmlns:wne="http://schemas.microsoft.com/office/word/2006/wordml" xmlns:wps="http://schemas.microsoft.com/office/word/2010/wordprocessingShape" mc:Ignorable="w14 w15 w16se wp14">
   <w:abstractNum w:abstractNumId="0" w15:restartNumberingAfterBreak="0">
     <w:nsid w:val="03ED49EE"/>
     <w:multiLevelType w:val="hybridMultilevel"/>
@@ -17827,7 +17827,7 @@
 </file>
 
 <file path=customXml/itemProps1.xml><?xml version="1.0" encoding="utf-8"?>
-<ds:datastoreItem xmlns:ds="http://schemas.openxmlformats.org/officeDocument/2006/customXml" ds:itemID="{1EC0B366-52A1-41A1-96FA-8F3D2473CAFD}">
+<ds:datastoreItem xmlns:ds="http://schemas.openxmlformats.org/officeDocument/2006/customXml" ds:itemID="{2C84CF0E-C80C-43B1-80F5-8182F0730A4C}">
   <ds:schemaRefs>
     <ds:schemaRef ds:uri="http://schemas.openxmlformats.org/officeDocument/2006/bibliography"/>
   </ds:schemaRefs>

</xml_diff>